<commit_message>
working on second chapter
</commit_message>
<xml_diff>
--- a/thesis.docx
+++ b/thesis.docx
@@ -5,6 +5,15 @@
     <w:p>
       <w:r>
         <w:t>Chapter 1 : Here is the start of my document.</w:t>
+      </w:r>
+    </w:p>
+    <w:p/>
+    <w:p>
+      <w:r>
+        <w:t>Chapter 2 : so far so good. And here you go.</w:t>
+      </w:r>
+      <w:r>
+        <w:t xml:space="preserve"> Thasdfsdn  vnsvss.</w:t>
       </w:r>
       <w:bookmarkStart w:id="0" w:name="_GoBack"/>
       <w:bookmarkEnd w:id="0"/>

</xml_diff>

<commit_message>
working on third chapter
</commit_message>
<xml_diff>
--- a/thesis.docx
+++ b/thesis.docx
@@ -14,6 +14,13 @@
       </w:r>
       <w:r>
         <w:t xml:space="preserve"> Thasdfsdn  vnsvss.</w:t>
+      </w:r>
+    </w:p>
+    <w:p/>
+    <w:p/>
+    <w:p>
+      <w:r>
+        <w:t>Chapter 3 : working so hard here.</w:t>
       </w:r>
       <w:bookmarkStart w:id="0" w:name="_GoBack"/>
       <w:bookmarkEnd w:id="0"/>

</xml_diff>

<commit_message>
working on chapter 4
</commit_message>
<xml_diff>
--- a/thesis.docx
+++ b/thesis.docx
@@ -27,6 +27,12 @@
     <w:p>
       <w:r>
         <w:t>Finished chapter 3 and revised. Will start after holidays.</w:t>
+      </w:r>
+    </w:p>
+    <w:p/>
+    <w:p>
+      <w:r>
+        <w:t>Chapter4 : working on chapter 4 is fun…..</w:t>
       </w:r>
       <w:bookmarkStart w:id="0" w:name="_GoBack"/>
       <w:bookmarkEnd w:id="0"/>

</xml_diff>

<commit_message>
still working on chapter 4
</commit_message>
<xml_diff>
--- a/thesis.docx
+++ b/thesis.docx
@@ -33,6 +33,15 @@
     <w:p>
       <w:r>
         <w:t>Chapter4 : working on chapter 4 is fun…..</w:t>
+      </w:r>
+    </w:p>
+    <w:p>
+      <w:r>
+        <w:tab/>
+      </w:r>
+      <w:r>
+        <w:tab/>
+        <w:t>And still working on the branch on chapter 4</w:t>
       </w:r>
       <w:bookmarkStart w:id="0" w:name="_GoBack"/>
       <w:bookmarkEnd w:id="0"/>

</xml_diff>